<commit_message>
the solution for evaluation 5 is ready
</commit_message>
<xml_diff>
--- a/lab01/Отчет_lab01.docx
+++ b/lab01/Отчет_lab01.docx
@@ -677,6 +677,9 @@
       <w:r>
         <w:t xml:space="preserve"> выполнения лабораторной работы</w:t>
       </w:r>
+      <w:r>
+        <w:t xml:space="preserve"> на 3</w:t>
+      </w:r>
     </w:p>
     <w:p>
       <w:pPr>
@@ -713,6 +716,9 @@
         <w:keepNext/>
       </w:pPr>
       <w:r>
+        <w:rPr>
+          <w:noProof/>
+        </w:rPr>
         <w:drawing>
           <wp:inline distT="0" distB="0" distL="0" distR="0" wp14:anchorId="763C4E61" wp14:editId="0297C42C">
             <wp:extent cx="2171700" cy="1866900"/>
@@ -757,14 +763,27 @@
       <w:r>
         <w:t xml:space="preserve">Рисунок </w:t>
       </w:r>
-      <w:fldSimple w:instr=" SEQ Рисунок \* ARABIC ">
-        <w:r>
-          <w:rPr>
-            <w:noProof/>
-          </w:rPr>
-          <w:t>1</w:t>
-        </w:r>
-      </w:fldSimple>
+      <w:r>
+        <w:fldChar w:fldCharType="begin"/>
+      </w:r>
+      <w:r>
+        <w:instrText xml:space="preserve"> SEQ Рисунок \* ARABIC </w:instrText>
+      </w:r>
+      <w:r>
+        <w:fldChar w:fldCharType="separate"/>
+      </w:r>
+      <w:r>
+        <w:rPr>
+          <w:noProof/>
+        </w:rPr>
+        <w:t>1</w:t>
+      </w:r>
+      <w:r>
+        <w:rPr>
+          <w:noProof/>
+        </w:rPr>
+        <w:fldChar w:fldCharType="end"/>
+      </w:r>
       <w:r>
         <w:t xml:space="preserve"> – директория</w:t>
       </w:r>
@@ -823,6 +842,7 @@
       <w:r>
         <w:rPr>
           <w:rStyle w:val="aff"/>
+          <w:noProof/>
         </w:rPr>
         <w:drawing>
           <wp:inline distT="0" distB="0" distL="0" distR="0" wp14:anchorId="7D10328F" wp14:editId="71709A06">
@@ -871,14 +891,27 @@
       <w:r>
         <w:t xml:space="preserve">Рисунок </w:t>
       </w:r>
-      <w:fldSimple w:instr=" SEQ Рисунок \* ARABIC ">
-        <w:r>
-          <w:rPr>
-            <w:noProof/>
-          </w:rPr>
-          <w:t>2</w:t>
-        </w:r>
-      </w:fldSimple>
+      <w:r>
+        <w:fldChar w:fldCharType="begin"/>
+      </w:r>
+      <w:r>
+        <w:instrText xml:space="preserve"> SEQ Рисунок \* ARABIC </w:instrText>
+      </w:r>
+      <w:r>
+        <w:fldChar w:fldCharType="separate"/>
+      </w:r>
+      <w:r>
+        <w:rPr>
+          <w:noProof/>
+        </w:rPr>
+        <w:t>2</w:t>
+      </w:r>
+      <w:r>
+        <w:rPr>
+          <w:noProof/>
+        </w:rPr>
+        <w:fldChar w:fldCharType="end"/>
+      </w:r>
       <w:r>
         <w:t xml:space="preserve"> – код файла "</w:t>
       </w:r>
@@ -935,6 +968,9 @@
         <w:keepNext/>
       </w:pPr>
       <w:r>
+        <w:rPr>
+          <w:noProof/>
+        </w:rPr>
         <w:drawing>
           <wp:inline distT="0" distB="0" distL="0" distR="0" wp14:anchorId="06364955" wp14:editId="2C97A870">
             <wp:extent cx="3356610" cy="2293965"/>
@@ -975,21 +1011,31 @@
     <w:p>
       <w:pPr>
         <w:pStyle w:val="afc"/>
-        <w:rPr>
-          <w:lang w:val="en-US"/>
-        </w:rPr>
       </w:pPr>
       <w:r>
         <w:t xml:space="preserve">Рисунок </w:t>
       </w:r>
-      <w:fldSimple w:instr=" SEQ Рисунок \* ARABIC ">
-        <w:r>
-          <w:rPr>
-            <w:noProof/>
-          </w:rPr>
-          <w:t>3</w:t>
-        </w:r>
-      </w:fldSimple>
+      <w:r>
+        <w:fldChar w:fldCharType="begin"/>
+      </w:r>
+      <w:r>
+        <w:instrText xml:space="preserve"> SEQ Рисунок \* ARABIC </w:instrText>
+      </w:r>
+      <w:r>
+        <w:fldChar w:fldCharType="separate"/>
+      </w:r>
+      <w:r>
+        <w:rPr>
+          <w:noProof/>
+        </w:rPr>
+        <w:t>3</w:t>
+      </w:r>
+      <w:r>
+        <w:rPr>
+          <w:noProof/>
+        </w:rPr>
+        <w:fldChar w:fldCharType="end"/>
+      </w:r>
       <w:r>
         <w:t xml:space="preserve"> – код страницы </w:t>
       </w:r>
@@ -1042,6 +1088,9 @@
         <w:keepNext/>
       </w:pPr>
       <w:r>
+        <w:rPr>
+          <w:noProof/>
+        </w:rPr>
         <w:drawing>
           <wp:inline distT="0" distB="0" distL="0" distR="0" wp14:anchorId="36921CD1" wp14:editId="716BA96F">
             <wp:extent cx="5773399" cy="1661160"/>
@@ -1095,14 +1144,27 @@
       <w:r>
         <w:t xml:space="preserve">Рисунок </w:t>
       </w:r>
-      <w:fldSimple w:instr=" SEQ Рисунок \* ARABIC ">
-        <w:r>
-          <w:rPr>
-            <w:noProof/>
-          </w:rPr>
-          <w:t>4</w:t>
-        </w:r>
-      </w:fldSimple>
+      <w:r>
+        <w:fldChar w:fldCharType="begin"/>
+      </w:r>
+      <w:r>
+        <w:instrText xml:space="preserve"> SEQ Рисунок \* ARABIC </w:instrText>
+      </w:r>
+      <w:r>
+        <w:fldChar w:fldCharType="separate"/>
+      </w:r>
+      <w:r>
+        <w:rPr>
+          <w:noProof/>
+        </w:rPr>
+        <w:t>4</w:t>
+      </w:r>
+      <w:r>
+        <w:rPr>
+          <w:noProof/>
+        </w:rPr>
+        <w:fldChar w:fldCharType="end"/>
+      </w:r>
       <w:r>
         <w:t xml:space="preserve"> – страница </w:t>
       </w:r>
@@ -1192,30 +1254,1994 @@
       <w:r>
         <w:t xml:space="preserve">Рисунок </w:t>
       </w:r>
+      <w:r>
+        <w:fldChar w:fldCharType="begin"/>
+      </w:r>
+      <w:r>
+        <w:instrText xml:space="preserve"> SEQ Рисунок \* ARABIC </w:instrText>
+      </w:r>
+      <w:r>
+        <w:fldChar w:fldCharType="separate"/>
+      </w:r>
+      <w:r>
+        <w:rPr>
+          <w:noProof/>
+        </w:rPr>
+        <w:t>5</w:t>
+      </w:r>
+      <w:r>
+        <w:rPr>
+          <w:noProof/>
+        </w:rPr>
+        <w:fldChar w:fldCharType="end"/>
+      </w:r>
+      <w:r>
+        <w:t xml:space="preserve"> – результат проверки страницы</w:t>
+      </w:r>
+    </w:p>
+    <w:p>
+      <w:pPr>
+        <w:pStyle w:val="af4"/>
+        <w:spacing w:line="720" w:lineRule="auto"/>
+        <w:rPr>
+          <w:lang w:val="en-US"/>
+        </w:rPr>
+      </w:pPr>
+      <w:r>
+        <w:t xml:space="preserve">Результат выполнения лабораторной работы на </w:t>
+      </w:r>
+      <w:r>
+        <w:t>4</w:t>
+      </w:r>
+    </w:p>
+    <w:p>
+      <w:pPr>
+        <w:pStyle w:val="a6"/>
+      </w:pPr>
+      <w:r>
+        <w:t>С помощью тегов:</w:t>
+      </w:r>
+    </w:p>
+    <w:p>
+      <w:pPr>
+        <w:pStyle w:val="a6"/>
+      </w:pPr>
+      <w:r>
+        <w:t>&lt;</w:t>
+      </w:r>
+      <w:r>
+        <w:rPr>
+          <w:lang w:val="en-US"/>
+        </w:rPr>
+        <w:t>p</w:t>
+      </w:r>
+      <w:r>
+        <w:t>&gt;</w:t>
+      </w:r>
+      <w:r>
+        <w:t xml:space="preserve"> – текст;</w:t>
+      </w:r>
+    </w:p>
+    <w:p>
+      <w:pPr>
+        <w:pStyle w:val="a6"/>
+      </w:pPr>
+      <w:r>
+        <w:t>&lt;</w:t>
+      </w:r>
+      <w:r>
+        <w:rPr>
+          <w:lang w:val="en-US"/>
+        </w:rPr>
+        <w:t>h</w:t>
+      </w:r>
+      <w:r>
+        <w:t xml:space="preserve">1&gt; </w:t>
+      </w:r>
+      <w:r>
+        <w:t xml:space="preserve">по </w:t>
+      </w:r>
+      <w:r>
+        <w:t>&lt;</w:t>
+      </w:r>
+      <w:r>
+        <w:rPr>
+          <w:lang w:val="en-US"/>
+        </w:rPr>
+        <w:t>h</w:t>
+      </w:r>
+      <w:r>
+        <w:t xml:space="preserve">6&gt; – </w:t>
+      </w:r>
+      <w:r>
+        <w:t>заголовки;</w:t>
+      </w:r>
+    </w:p>
+    <w:p>
+      <w:pPr>
+        <w:pStyle w:val="a6"/>
+      </w:pPr>
+      <w:r>
+        <w:t>&lt;</w:t>
+      </w:r>
+      <w:r>
+        <w:rPr>
+          <w:lang w:val="en-US"/>
+        </w:rPr>
+        <w:t>b</w:t>
+      </w:r>
+      <w:r>
+        <w:t>&gt; –</w:t>
+      </w:r>
+      <w:r>
+        <w:t xml:space="preserve"> полужирное начертание текста;</w:t>
+      </w:r>
+    </w:p>
+    <w:p>
+      <w:pPr>
+        <w:pStyle w:val="a6"/>
+      </w:pPr>
+      <w:r>
+        <w:t>&lt;</w:t>
+      </w:r>
+      <w:proofErr w:type="spellStart"/>
+      <w:r>
+        <w:rPr>
+          <w:lang w:val="en-US"/>
+        </w:rPr>
+        <w:t>i</w:t>
+      </w:r>
+      <w:proofErr w:type="spellEnd"/>
+      <w:r>
+        <w:t>&gt;</w:t>
+      </w:r>
+      <w:r>
+        <w:t xml:space="preserve"> – курсивное начертание текста;</w:t>
+      </w:r>
+    </w:p>
+    <w:p>
+      <w:pPr>
+        <w:pStyle w:val="a6"/>
+      </w:pPr>
+      <w:r>
+        <w:t>&lt;</w:t>
+      </w:r>
+      <w:proofErr w:type="spellStart"/>
+      <w:r>
+        <w:rPr>
+          <w:lang w:val="en-US"/>
+        </w:rPr>
+        <w:t>img</w:t>
+      </w:r>
+      <w:proofErr w:type="spellEnd"/>
+      <w:r>
+        <w:t xml:space="preserve">&gt; – </w:t>
+      </w:r>
+      <w:r>
+        <w:t>вставка изображений с параметром «</w:t>
+      </w:r>
+      <w:proofErr w:type="spellStart"/>
+      <w:r>
+        <w:rPr>
+          <w:lang w:val="en-US"/>
+        </w:rPr>
+        <w:t>src</w:t>
+      </w:r>
+      <w:proofErr w:type="spellEnd"/>
+      <w:r>
+        <w:t>»</w:t>
+      </w:r>
+      <w:r>
+        <w:t>.</w:t>
+      </w:r>
+    </w:p>
+    <w:p>
+      <w:pPr>
+        <w:pStyle w:val="a6"/>
+      </w:pPr>
+      <w:r>
+        <w:t xml:space="preserve">Была создана </w:t>
+      </w:r>
+      <w:r>
+        <w:rPr>
+          <w:lang w:val="en-US"/>
+        </w:rPr>
+        <w:t>html</w:t>
+      </w:r>
+      <w:r>
+        <w:t xml:space="preserve"> </w:t>
+      </w:r>
+      <w:r>
+        <w:t>страница, которая показана на рисунке 6.</w:t>
+      </w:r>
+    </w:p>
+    <w:p>
+      <w:pPr>
+        <w:pStyle w:val="afa"/>
+        <w:keepNext/>
+      </w:pPr>
+      <w:r>
+        <w:lastRenderedPageBreak/>
+        <w:drawing>
+          <wp:inline distT="0" distB="0" distL="0" distR="0" wp14:anchorId="03DF4FD6" wp14:editId="0F0C9856">
+            <wp:extent cx="6308358" cy="6864350"/>
+            <wp:effectExtent l="19050" t="19050" r="16510" b="12700"/>
+            <wp:docPr id="6" name="Рисунок 6"/>
+            <wp:cNvGraphicFramePr>
+              <a:graphicFrameLocks xmlns:a="http://schemas.openxmlformats.org/drawingml/2006/main" noChangeAspect="1"/>
+            </wp:cNvGraphicFramePr>
+            <a:graphic xmlns:a="http://schemas.openxmlformats.org/drawingml/2006/main">
+              <a:graphicData uri="http://schemas.openxmlformats.org/drawingml/2006/picture">
+                <pic:pic xmlns:pic="http://schemas.openxmlformats.org/drawingml/2006/picture">
+                  <pic:nvPicPr>
+                    <pic:cNvPr id="6" name="Рисунок 6"/>
+                    <pic:cNvPicPr/>
+                  </pic:nvPicPr>
+                  <pic:blipFill>
+                    <a:blip r:embed="rId13">
+                      <a:extLst>
+                        <a:ext uri="{28A0092B-C50C-407E-A947-70E740481C1C}">
+                          <a14:useLocalDpi xmlns:a14="http://schemas.microsoft.com/office/drawing/2010/main" val="0"/>
+                        </a:ext>
+                      </a:extLst>
+                    </a:blip>
+                    <a:stretch>
+                      <a:fillRect/>
+                    </a:stretch>
+                  </pic:blipFill>
+                  <pic:spPr>
+                    <a:xfrm>
+                      <a:off x="0" y="0"/>
+                      <a:ext cx="6313855" cy="6870332"/>
+                    </a:xfrm>
+                    <a:prstGeom prst="rect">
+                      <a:avLst/>
+                    </a:prstGeom>
+                    <a:ln>
+                      <a:solidFill>
+                        <a:schemeClr val="tx1"/>
+                      </a:solidFill>
+                    </a:ln>
+                  </pic:spPr>
+                </pic:pic>
+              </a:graphicData>
+            </a:graphic>
+          </wp:inline>
+        </w:drawing>
+      </w:r>
+    </w:p>
+    <w:p>
+      <w:pPr>
+        <w:pStyle w:val="afc"/>
+      </w:pPr>
+      <w:r>
+        <w:t xml:space="preserve">Рисунок </w:t>
+      </w:r>
       <w:fldSimple w:instr=" SEQ Рисунок \* ARABIC ">
         <w:r>
           <w:rPr>
             <w:noProof/>
           </w:rPr>
-          <w:t>5</w:t>
+          <w:t>6</w:t>
         </w:r>
       </w:fldSimple>
       <w:r>
-        <w:t xml:space="preserve"> – результат проверки страницы</w:t>
+        <w:t xml:space="preserve"> – страница </w:t>
+      </w:r>
+      <w:r>
+        <w:rPr>
+          <w:lang w:val="en-US"/>
+        </w:rPr>
+        <w:t>index</w:t>
+      </w:r>
+      <w:r>
+        <w:t xml:space="preserve"> после выполнения заданий на 4</w:t>
+      </w:r>
+    </w:p>
+    <w:p>
+      <w:pPr>
+        <w:pStyle w:val="af4"/>
+        <w:spacing w:line="720" w:lineRule="auto"/>
+      </w:pPr>
+      <w:r>
+        <w:t xml:space="preserve">Результат выполнения лабораторной работы на </w:t>
+      </w:r>
+      <w:r>
+        <w:t>5</w:t>
       </w:r>
     </w:p>
     <w:p>
       <w:pPr>
         <w:pStyle w:val="a6"/>
       </w:pPr>
+      <w:r>
+        <w:t>Для выполнения заданий на 5, использовались следующие теги:</w:t>
+      </w:r>
     </w:p>
     <w:p>
       <w:pPr>
         <w:pStyle w:val="a6"/>
       </w:pPr>
+      <w:r>
+        <w:t>&lt;</w:t>
+      </w:r>
+      <w:r>
+        <w:rPr>
+          <w:lang w:val="en-US"/>
+        </w:rPr>
+        <w:t>a</w:t>
+      </w:r>
+      <w:r>
+        <w:t xml:space="preserve">&gt; – </w:t>
+      </w:r>
+      <w:r>
+        <w:t>для создания ссылки на страницу «</w:t>
+      </w:r>
+      <w:r>
+        <w:rPr>
+          <w:lang w:val="en-US"/>
+        </w:rPr>
+        <w:t>Page</w:t>
+      </w:r>
+      <w:r>
+        <w:t>».</w:t>
+      </w:r>
+    </w:p>
+    <w:p>
+      <w:pPr>
+        <w:pStyle w:val="a6"/>
+      </w:pPr>
+      <w:r>
+        <w:lastRenderedPageBreak/>
+        <w:t xml:space="preserve">Создав файл </w:t>
+      </w:r>
+      <w:r>
+        <w:t>«</w:t>
+      </w:r>
+      <w:r>
+        <w:rPr>
+          <w:lang w:val="en-US"/>
+        </w:rPr>
+        <w:t>page</w:t>
+      </w:r>
+      <w:r>
+        <w:t>.</w:t>
+      </w:r>
+      <w:r>
+        <w:rPr>
+          <w:lang w:val="en-US"/>
+        </w:rPr>
+        <w:t>html</w:t>
+      </w:r>
+      <w:r>
+        <w:t>»</w:t>
+      </w:r>
+      <w:r>
+        <w:t xml:space="preserve">. </w:t>
+      </w:r>
+      <w:r>
+        <w:t>В файле «</w:t>
+      </w:r>
+      <w:r>
+        <w:rPr>
+          <w:lang w:val="en-US"/>
+        </w:rPr>
+        <w:t>index</w:t>
+      </w:r>
+      <w:r>
+        <w:t>.</w:t>
+      </w:r>
+      <w:r>
+        <w:rPr>
+          <w:lang w:val="en-US"/>
+        </w:rPr>
+        <w:t>html</w:t>
+      </w:r>
+      <w:r>
+        <w:t xml:space="preserve">» установили ссылку </w:t>
+      </w:r>
+      <w:proofErr w:type="gramStart"/>
+      <w:r>
+        <w:t>при нажатии</w:t>
+      </w:r>
+      <w:proofErr w:type="gramEnd"/>
+      <w:r>
+        <w:t xml:space="preserve"> на которую пользователь переходить на созданную ранее страницу. Как </w:t>
+      </w:r>
+      <w:proofErr w:type="spellStart"/>
+      <w:r>
+        <w:t>выглядить</w:t>
+      </w:r>
+      <w:proofErr w:type="spellEnd"/>
+      <w:r>
+        <w:t xml:space="preserve"> страница можно увидеть на рисунке 7.</w:t>
+      </w:r>
+    </w:p>
+    <w:p>
+      <w:pPr>
+        <w:pStyle w:val="afa"/>
+        <w:keepNext/>
+      </w:pPr>
+      <w:r>
+        <w:drawing>
+          <wp:inline distT="0" distB="0" distL="0" distR="0" wp14:anchorId="361DAB1E" wp14:editId="26FB83DD">
+            <wp:extent cx="6299835" cy="6738620"/>
+            <wp:effectExtent l="19050" t="19050" r="24765" b="24130"/>
+            <wp:docPr id="8" name="Рисунок 8"/>
+            <wp:cNvGraphicFramePr>
+              <a:graphicFrameLocks xmlns:a="http://schemas.openxmlformats.org/drawingml/2006/main" noChangeAspect="1"/>
+            </wp:cNvGraphicFramePr>
+            <a:graphic xmlns:a="http://schemas.openxmlformats.org/drawingml/2006/main">
+              <a:graphicData uri="http://schemas.openxmlformats.org/drawingml/2006/picture">
+                <pic:pic xmlns:pic="http://schemas.openxmlformats.org/drawingml/2006/picture">
+                  <pic:nvPicPr>
+                    <pic:cNvPr id="1" name=""/>
+                    <pic:cNvPicPr/>
+                  </pic:nvPicPr>
+                  <pic:blipFill>
+                    <a:blip r:embed="rId14"/>
+                    <a:stretch>
+                      <a:fillRect/>
+                    </a:stretch>
+                  </pic:blipFill>
+                  <pic:spPr>
+                    <a:xfrm>
+                      <a:off x="0" y="0"/>
+                      <a:ext cx="6299835" cy="6738620"/>
+                    </a:xfrm>
+                    <a:prstGeom prst="rect">
+                      <a:avLst/>
+                    </a:prstGeom>
+                    <a:ln>
+                      <a:solidFill>
+                        <a:schemeClr val="tx1"/>
+                      </a:solidFill>
+                    </a:ln>
+                  </pic:spPr>
+                </pic:pic>
+              </a:graphicData>
+            </a:graphic>
+          </wp:inline>
+        </w:drawing>
+      </w:r>
+    </w:p>
+    <w:p>
+      <w:pPr>
+        <w:pStyle w:val="afc"/>
+      </w:pPr>
+      <w:r>
+        <w:t xml:space="preserve">Рисунок </w:t>
+      </w:r>
+      <w:fldSimple w:instr=" SEQ Рисунок \* ARABIC ">
+        <w:r>
+          <w:rPr>
+            <w:noProof/>
+          </w:rPr>
+          <w:t>7</w:t>
+        </w:r>
+      </w:fldSimple>
+      <w:r>
+        <w:t xml:space="preserve"> – страница "</w:t>
+      </w:r>
+      <w:r>
+        <w:rPr>
+          <w:lang w:val="en-US"/>
+        </w:rPr>
+        <w:t>page</w:t>
+      </w:r>
+      <w:r>
+        <w:t>"</w:t>
+      </w:r>
+    </w:p>
+    <w:p>
+      <w:pPr>
+        <w:pStyle w:val="af4"/>
+      </w:pPr>
+    </w:p>
+    <w:p>
+      <w:pPr>
+        <w:rPr>
+          <w:rFonts w:ascii="Times New Roman" w:hAnsi="Times New Roman" w:cs="Times New Roman"/>
+          <w:b/>
+          <w:caps/>
+          <w:sz w:val="28"/>
+        </w:rPr>
+      </w:pPr>
+      <w:r>
+        <w:br w:type="page"/>
+      </w:r>
+    </w:p>
+    <w:p>
+      <w:pPr>
+        <w:pStyle w:val="af4"/>
+      </w:pPr>
+      <w:r>
+        <w:lastRenderedPageBreak/>
+        <w:t>КОД СТРАНИЦЫ «</w:t>
+      </w:r>
+      <w:r>
+        <w:rPr>
+          <w:lang w:val="en-US"/>
+        </w:rPr>
+        <w:t>INDEX</w:t>
+      </w:r>
+      <w:r>
+        <w:t>»</w:t>
+      </w:r>
+    </w:p>
+    <w:p>
+      <w:pPr>
+        <w:pStyle w:val="a6"/>
+        <w:rPr>
+          <w:lang w:val="en-US"/>
+        </w:rPr>
+      </w:pPr>
+      <w:r>
+        <w:rPr>
+          <w:lang w:val="en-US"/>
+        </w:rPr>
+        <w:t>&lt;!DOCTYPE html&gt;</w:t>
+      </w:r>
+    </w:p>
+    <w:p>
+      <w:pPr>
+        <w:pStyle w:val="a6"/>
+        <w:rPr>
+          <w:lang w:val="en-US"/>
+        </w:rPr>
+      </w:pPr>
+      <w:r>
+        <w:rPr>
+          <w:lang w:val="en-US"/>
+        </w:rPr>
+        <w:t>&lt;html lang="</w:t>
+      </w:r>
+      <w:proofErr w:type="spellStart"/>
+      <w:r>
+        <w:rPr>
+          <w:lang w:val="en-US"/>
+        </w:rPr>
+        <w:t>ru</w:t>
+      </w:r>
+      <w:proofErr w:type="spellEnd"/>
+      <w:r>
+        <w:rPr>
+          <w:lang w:val="en-US"/>
+        </w:rPr>
+        <w:t>"&gt;</w:t>
+      </w:r>
+    </w:p>
+    <w:p>
+      <w:pPr>
+        <w:pStyle w:val="a6"/>
+        <w:rPr>
+          <w:lang w:val="en-US"/>
+        </w:rPr>
+      </w:pPr>
+      <w:r>
+        <w:rPr>
+          <w:lang w:val="en-US"/>
+        </w:rPr>
+        <w:t>&lt;head&gt;</w:t>
+      </w:r>
+    </w:p>
+    <w:p>
+      <w:pPr>
+        <w:pStyle w:val="a6"/>
+        <w:rPr>
+          <w:lang w:val="en-US"/>
+        </w:rPr>
+      </w:pPr>
+      <w:r>
+        <w:rPr>
+          <w:lang w:val="en-US"/>
+        </w:rPr>
+        <w:t xml:space="preserve">    &lt;meta charset="UTF-8"&gt;</w:t>
+      </w:r>
+    </w:p>
+    <w:p>
+      <w:pPr>
+        <w:pStyle w:val="a6"/>
+        <w:rPr>
+          <w:lang w:val="en-US"/>
+        </w:rPr>
+      </w:pPr>
+      <w:r>
+        <w:rPr>
+          <w:lang w:val="en-US"/>
+        </w:rPr>
+        <w:t xml:space="preserve">    &lt;title&gt;11_turova&lt;/title&gt;</w:t>
+      </w:r>
+    </w:p>
+    <w:p>
+      <w:pPr>
+        <w:pStyle w:val="a6"/>
+        <w:rPr>
+          <w:lang w:val="en-US"/>
+        </w:rPr>
+      </w:pPr>
+      <w:r>
+        <w:rPr>
+          <w:lang w:val="en-US"/>
+        </w:rPr>
+        <w:t>&lt;/head&gt;</w:t>
+      </w:r>
+    </w:p>
+    <w:p>
+      <w:pPr>
+        <w:pStyle w:val="a6"/>
+        <w:rPr>
+          <w:lang w:val="en-US"/>
+        </w:rPr>
+      </w:pPr>
+      <w:r>
+        <w:rPr>
+          <w:lang w:val="en-US"/>
+        </w:rPr>
+        <w:t>&lt;body&gt;</w:t>
+      </w:r>
+    </w:p>
+    <w:p>
+      <w:pPr>
+        <w:pStyle w:val="a6"/>
+        <w:rPr>
+          <w:lang w:val="en-US"/>
+        </w:rPr>
+      </w:pPr>
+      <w:r>
+        <w:rPr>
+          <w:lang w:val="en-US"/>
+        </w:rPr>
+        <w:t xml:space="preserve">    &lt;h1&gt;lab01&lt;/h1&gt;</w:t>
+      </w:r>
+    </w:p>
+    <w:p>
+      <w:pPr>
+        <w:pStyle w:val="a6"/>
+        <w:rPr>
+          <w:lang w:val="en-US"/>
+        </w:rPr>
+      </w:pPr>
+      <w:r>
+        <w:rPr>
+          <w:lang w:val="en-US"/>
+        </w:rPr>
+        <w:t xml:space="preserve">    &lt;</w:t>
+      </w:r>
+      <w:proofErr w:type="spellStart"/>
+      <w:r>
+        <w:rPr>
+          <w:lang w:val="en-US"/>
+        </w:rPr>
+        <w:t>hr</w:t>
+      </w:r>
+      <w:proofErr w:type="spellEnd"/>
+      <w:r>
+        <w:rPr>
+          <w:lang w:val="en-US"/>
+        </w:rPr>
+        <w:t>&gt;</w:t>
+      </w:r>
+    </w:p>
+    <w:p>
+      <w:pPr>
+        <w:pStyle w:val="a6"/>
+        <w:rPr>
+          <w:lang w:val="en-US"/>
+        </w:rPr>
+      </w:pPr>
+      <w:r>
+        <w:rPr>
+          <w:lang w:val="en-US"/>
+        </w:rPr>
+        <w:t xml:space="preserve">    &lt;h2&gt;Heading 2&lt;/h2&gt;</w:t>
+      </w:r>
+    </w:p>
+    <w:p>
+      <w:pPr>
+        <w:pStyle w:val="a6"/>
+        <w:rPr>
+          <w:lang w:val="en-US"/>
+        </w:rPr>
+      </w:pPr>
+      <w:r>
+        <w:rPr>
+          <w:lang w:val="en-US"/>
+        </w:rPr>
+        <w:t xml:space="preserve">    &lt;h3&gt;Heading 3&lt;/h3&gt;</w:t>
+      </w:r>
+    </w:p>
+    <w:p>
+      <w:pPr>
+        <w:pStyle w:val="a6"/>
+        <w:rPr>
+          <w:lang w:val="en-US"/>
+        </w:rPr>
+      </w:pPr>
+      <w:r>
+        <w:rPr>
+          <w:lang w:val="en-US"/>
+        </w:rPr>
+        <w:t xml:space="preserve">    &lt;h4&gt;Heading 2&lt;/h4&gt;</w:t>
+      </w:r>
+    </w:p>
+    <w:p>
+      <w:pPr>
+        <w:pStyle w:val="a6"/>
+        <w:rPr>
+          <w:lang w:val="en-US"/>
+        </w:rPr>
+      </w:pPr>
+      <w:r>
+        <w:rPr>
+          <w:lang w:val="en-US"/>
+        </w:rPr>
+        <w:t xml:space="preserve">    &lt;h5&gt;Heading 2&lt;/h5&gt;</w:t>
+      </w:r>
+    </w:p>
+    <w:p>
+      <w:pPr>
+        <w:pStyle w:val="a6"/>
+        <w:rPr>
+          <w:lang w:val="en-US"/>
+        </w:rPr>
+      </w:pPr>
+      <w:r>
+        <w:rPr>
+          <w:lang w:val="en-US"/>
+        </w:rPr>
+        <w:t xml:space="preserve">    &lt;h6&gt;Heading 2&lt;/h6&gt;</w:t>
+      </w:r>
+    </w:p>
+    <w:p>
+      <w:pPr>
+        <w:pStyle w:val="a6"/>
+        <w:rPr>
+          <w:lang w:val="en-US"/>
+        </w:rPr>
+      </w:pPr>
+      <w:r>
+        <w:rPr>
+          <w:lang w:val="en-US"/>
+        </w:rPr>
+        <w:t xml:space="preserve">    &lt;p&gt;is page contents&lt;/p&gt; </w:t>
+      </w:r>
+    </w:p>
+    <w:p>
+      <w:pPr>
+        <w:pStyle w:val="a6"/>
+        <w:rPr>
+          <w:lang w:val="en-US"/>
+        </w:rPr>
+      </w:pPr>
+      <w:r>
+        <w:rPr>
+          <w:lang w:val="en-US"/>
+        </w:rPr>
+        <w:t xml:space="preserve">    &lt;p style="text-align: center;"&gt;centered text&lt;/p&gt;</w:t>
+      </w:r>
+    </w:p>
+    <w:p>
+      <w:pPr>
+        <w:pStyle w:val="a6"/>
+        <w:rPr>
+          <w:lang w:val="en-US"/>
+        </w:rPr>
+      </w:pPr>
+      <w:r>
+        <w:rPr>
+          <w:lang w:val="en-US"/>
+        </w:rPr>
+        <w:t xml:space="preserve">    &lt;p&gt;&lt;b&gt;bold text&lt;/b&gt;&lt;/p&gt;</w:t>
+      </w:r>
+    </w:p>
+    <w:p>
+      <w:pPr>
+        <w:pStyle w:val="a6"/>
+        <w:rPr>
+          <w:lang w:val="en-US"/>
+        </w:rPr>
+      </w:pPr>
+      <w:r>
+        <w:rPr>
+          <w:lang w:val="en-US"/>
+        </w:rPr>
+        <w:t xml:space="preserve">    &lt;p&gt;&lt;</w:t>
+      </w:r>
+      <w:proofErr w:type="spellStart"/>
+      <w:r>
+        <w:rPr>
+          <w:lang w:val="en-US"/>
+        </w:rPr>
+        <w:t>i</w:t>
+      </w:r>
+      <w:proofErr w:type="spellEnd"/>
+      <w:r>
+        <w:rPr>
+          <w:lang w:val="en-US"/>
+        </w:rPr>
+        <w:t>&gt;italic text&lt;/</w:t>
+      </w:r>
+      <w:proofErr w:type="spellStart"/>
+      <w:r>
+        <w:rPr>
+          <w:lang w:val="en-US"/>
+        </w:rPr>
+        <w:t>i</w:t>
+      </w:r>
+      <w:proofErr w:type="spellEnd"/>
+      <w:r>
+        <w:rPr>
+          <w:lang w:val="en-US"/>
+        </w:rPr>
+        <w:t>&gt;&lt;/p&gt;</w:t>
+      </w:r>
+    </w:p>
+    <w:p>
+      <w:pPr>
+        <w:pStyle w:val="a6"/>
+        <w:rPr>
+          <w:lang w:val="en-US"/>
+        </w:rPr>
+      </w:pPr>
+      <w:r>
+        <w:rPr>
+          <w:lang w:val="en-US"/>
+        </w:rPr>
+        <w:t xml:space="preserve">    &lt;p&gt;&lt;u&gt;underlined text&lt;/u&gt;&lt;/p&gt;</w:t>
+      </w:r>
+    </w:p>
+    <w:p>
+      <w:pPr>
+        <w:pStyle w:val="a6"/>
+        <w:rPr>
+          <w:lang w:val="en-US"/>
+        </w:rPr>
+      </w:pPr>
+      <w:r>
+        <w:rPr>
+          <w:lang w:val="en-US"/>
+        </w:rPr>
+        <w:t xml:space="preserve">    &lt;</w:t>
+      </w:r>
+      <w:proofErr w:type="spellStart"/>
+      <w:r>
+        <w:rPr>
+          <w:lang w:val="en-US"/>
+        </w:rPr>
+        <w:t>img</w:t>
+      </w:r>
+      <w:proofErr w:type="spellEnd"/>
+      <w:r>
+        <w:rPr>
+          <w:lang w:val="en-US"/>
+        </w:rPr>
+        <w:t xml:space="preserve"> </w:t>
+      </w:r>
+      <w:proofErr w:type="spellStart"/>
+      <w:r>
+        <w:rPr>
+          <w:lang w:val="en-US"/>
+        </w:rPr>
+        <w:t>src</w:t>
+      </w:r>
+      <w:proofErr w:type="spellEnd"/>
+      <w:r>
+        <w:rPr>
+          <w:lang w:val="en-US"/>
+        </w:rPr>
+        <w:t xml:space="preserve">="../static/2023-10-30_10-29-20.png" </w:t>
+      </w:r>
+    </w:p>
+    <w:p>
+      <w:pPr>
+        <w:pStyle w:val="a6"/>
+        <w:rPr>
+          <w:lang w:val="en-US"/>
+        </w:rPr>
+      </w:pPr>
+      <w:r>
+        <w:rPr>
+          <w:lang w:val="en-US"/>
+        </w:rPr>
+        <w:t xml:space="preserve">    style="height: 200px; width: 300px;"&gt;</w:t>
+      </w:r>
+    </w:p>
+    <w:p>
+      <w:pPr>
+        <w:pStyle w:val="a6"/>
+        <w:rPr>
+          <w:lang w:val="en-US"/>
+        </w:rPr>
+      </w:pPr>
+      <w:r>
+        <w:rPr>
+          <w:lang w:val="en-US"/>
+        </w:rPr>
+        <w:t xml:space="preserve">    &lt;a </w:t>
+      </w:r>
+      <w:proofErr w:type="spellStart"/>
+      <w:r>
+        <w:rPr>
+          <w:lang w:val="en-US"/>
+        </w:rPr>
+        <w:t>href</w:t>
+      </w:r>
+      <w:proofErr w:type="spellEnd"/>
+      <w:r>
+        <w:rPr>
+          <w:lang w:val="en-US"/>
+        </w:rPr>
+        <w:t>="../static/page.html"&gt;page&lt;/a&gt;</w:t>
+      </w:r>
+    </w:p>
+    <w:p>
+      <w:pPr>
+        <w:pStyle w:val="a6"/>
+        <w:rPr>
+          <w:lang w:val="en-US"/>
+        </w:rPr>
+      </w:pPr>
+    </w:p>
+    <w:p>
+      <w:pPr>
+        <w:pStyle w:val="a6"/>
+      </w:pPr>
+      <w:r>
+        <w:t>&lt;/</w:t>
+      </w:r>
+      <w:proofErr w:type="spellStart"/>
+      <w:r>
+        <w:t>body</w:t>
+      </w:r>
+      <w:proofErr w:type="spellEnd"/>
+      <w:r>
+        <w:t>&gt;</w:t>
+      </w:r>
+    </w:p>
+    <w:p>
+      <w:pPr>
+        <w:pStyle w:val="a6"/>
+      </w:pPr>
+      <w:r>
+        <w:t>&lt;/</w:t>
+      </w:r>
+      <w:proofErr w:type="spellStart"/>
+      <w:r>
+        <w:t>html</w:t>
+      </w:r>
+      <w:proofErr w:type="spellEnd"/>
+      <w:r>
+        <w:t>&gt;</w:t>
+      </w:r>
+    </w:p>
+    <w:p>
+      <w:pPr>
+        <w:pStyle w:val="a6"/>
+      </w:pPr>
+    </w:p>
+    <w:p>
+      <w:pPr>
+        <w:rPr>
+          <w:rFonts w:ascii="Times New Roman" w:hAnsi="Times New Roman" w:cs="Times New Roman"/>
+          <w:sz w:val="28"/>
+        </w:rPr>
+      </w:pPr>
+      <w:r>
+        <w:br w:type="page"/>
+      </w:r>
+    </w:p>
+    <w:p>
+      <w:pPr>
+        <w:pStyle w:val="af4"/>
+      </w:pPr>
+      <w:r>
+        <w:lastRenderedPageBreak/>
+        <w:t>КОД СТРАНИЦЫ «</w:t>
+      </w:r>
+      <w:r>
+        <w:rPr>
+          <w:lang w:val="en-US"/>
+        </w:rPr>
+        <w:t>PAGE</w:t>
+      </w:r>
+      <w:r>
+        <w:rPr>
+          <w:lang w:val="en-US"/>
+        </w:rPr>
+        <w:tab/>
+      </w:r>
+      <w:r>
+        <w:t>»</w:t>
+      </w:r>
+    </w:p>
+    <w:p>
+      <w:pPr>
+        <w:pStyle w:val="a6"/>
+        <w:rPr>
+          <w:lang w:val="en-US"/>
+        </w:rPr>
+      </w:pPr>
+      <w:r>
+        <w:rPr>
+          <w:lang w:val="en-US"/>
+        </w:rPr>
+        <w:t>&lt;!DOCTYPE html&gt;</w:t>
+      </w:r>
+    </w:p>
+    <w:p>
+      <w:pPr>
+        <w:pStyle w:val="a6"/>
+        <w:rPr>
+          <w:lang w:val="en-US"/>
+        </w:rPr>
+      </w:pPr>
+      <w:r>
+        <w:rPr>
+          <w:lang w:val="en-US"/>
+        </w:rPr>
+        <w:t>&lt;html lang="</w:t>
+      </w:r>
+      <w:proofErr w:type="spellStart"/>
+      <w:r>
+        <w:rPr>
+          <w:lang w:val="en-US"/>
+        </w:rPr>
+        <w:t>en</w:t>
+      </w:r>
+      <w:proofErr w:type="spellEnd"/>
+      <w:r>
+        <w:rPr>
+          <w:lang w:val="en-US"/>
+        </w:rPr>
+        <w:t>"&gt;</w:t>
+      </w:r>
+    </w:p>
+    <w:p>
+      <w:pPr>
+        <w:pStyle w:val="a6"/>
+        <w:rPr>
+          <w:lang w:val="en-US"/>
+        </w:rPr>
+      </w:pPr>
+      <w:r>
+        <w:rPr>
+          <w:lang w:val="en-US"/>
+        </w:rPr>
+        <w:t>&lt;head&gt;</w:t>
+      </w:r>
+    </w:p>
+    <w:p>
+      <w:pPr>
+        <w:pStyle w:val="a6"/>
+        <w:rPr>
+          <w:lang w:val="en-US"/>
+        </w:rPr>
+      </w:pPr>
+      <w:r>
+        <w:rPr>
+          <w:lang w:val="en-US"/>
+        </w:rPr>
+        <w:t xml:space="preserve">    &lt;meta charset="UTF-8"&gt;</w:t>
+      </w:r>
+    </w:p>
+    <w:p>
+      <w:pPr>
+        <w:pStyle w:val="a6"/>
+        <w:rPr>
+          <w:lang w:val="en-US"/>
+        </w:rPr>
+      </w:pPr>
+      <w:r>
+        <w:rPr>
+          <w:lang w:val="en-US"/>
+        </w:rPr>
+        <w:t xml:space="preserve">    &lt;title&gt;11_turova_page&lt;/title&gt;</w:t>
+      </w:r>
+    </w:p>
+    <w:p>
+      <w:pPr>
+        <w:pStyle w:val="a6"/>
+        <w:rPr>
+          <w:lang w:val="en-US"/>
+        </w:rPr>
+      </w:pPr>
+      <w:r>
+        <w:rPr>
+          <w:lang w:val="en-US"/>
+        </w:rPr>
+        <w:t>&lt;/head&gt;</w:t>
+      </w:r>
+    </w:p>
+    <w:p>
+      <w:pPr>
+        <w:pStyle w:val="a6"/>
+        <w:rPr>
+          <w:lang w:val="en-US"/>
+        </w:rPr>
+      </w:pPr>
+      <w:r>
+        <w:rPr>
+          <w:lang w:val="en-US"/>
+        </w:rPr>
+        <w:t>&lt;body&gt;</w:t>
+      </w:r>
+    </w:p>
+    <w:p>
+      <w:pPr>
+        <w:pStyle w:val="a6"/>
+        <w:rPr>
+          <w:lang w:val="en-US"/>
+        </w:rPr>
+      </w:pPr>
+      <w:r>
+        <w:rPr>
+          <w:lang w:val="en-US"/>
+        </w:rPr>
+        <w:t xml:space="preserve">    &lt;a </w:t>
+      </w:r>
+      <w:proofErr w:type="spellStart"/>
+      <w:r>
+        <w:rPr>
+          <w:lang w:val="en-US"/>
+        </w:rPr>
+        <w:t>href</w:t>
+      </w:r>
+      <w:proofErr w:type="spellEnd"/>
+      <w:r>
+        <w:rPr>
+          <w:lang w:val="en-US"/>
+        </w:rPr>
+        <w:t>="../static/index.html"&gt;</w:t>
+      </w:r>
+      <w:proofErr w:type="spellStart"/>
+      <w:r>
+        <w:rPr>
+          <w:lang w:val="en-US"/>
+        </w:rPr>
+        <w:t>goto</w:t>
+      </w:r>
+      <w:proofErr w:type="spellEnd"/>
+      <w:r>
+        <w:rPr>
+          <w:lang w:val="en-US"/>
+        </w:rPr>
+        <w:t xml:space="preserve"> index page&lt;/a&gt;</w:t>
+      </w:r>
+    </w:p>
+    <w:p>
+      <w:pPr>
+        <w:pStyle w:val="a6"/>
+        <w:rPr>
+          <w:lang w:val="en-US"/>
+        </w:rPr>
+      </w:pPr>
+      <w:r>
+        <w:rPr>
+          <w:lang w:val="en-US"/>
+        </w:rPr>
+        <w:t xml:space="preserve">    &lt;h1&gt;page 2&lt;/h1&gt;</w:t>
+      </w:r>
+    </w:p>
+    <w:p>
+      <w:pPr>
+        <w:pStyle w:val="a6"/>
+        <w:rPr>
+          <w:lang w:val="en-US"/>
+        </w:rPr>
+      </w:pPr>
+      <w:r>
+        <w:rPr>
+          <w:lang w:val="en-US"/>
+        </w:rPr>
+        <w:t xml:space="preserve">    &lt;</w:t>
+      </w:r>
+      <w:proofErr w:type="spellStart"/>
+      <w:r>
+        <w:rPr>
+          <w:lang w:val="en-US"/>
+        </w:rPr>
+        <w:t>hr</w:t>
+      </w:r>
+      <w:proofErr w:type="spellEnd"/>
+      <w:r>
+        <w:rPr>
+          <w:lang w:val="en-US"/>
+        </w:rPr>
+        <w:t xml:space="preserve"> /&gt;</w:t>
+      </w:r>
+    </w:p>
+    <w:p>
+      <w:pPr>
+        <w:pStyle w:val="a6"/>
+        <w:rPr>
+          <w:lang w:val="en-US"/>
+        </w:rPr>
+      </w:pPr>
+      <w:r>
+        <w:rPr>
+          <w:lang w:val="en-US"/>
+        </w:rPr>
+        <w:t xml:space="preserve">    &lt;h3&gt;table of content&lt;/h3&gt;</w:t>
+      </w:r>
+    </w:p>
+    <w:p>
+      <w:pPr>
+        <w:pStyle w:val="a6"/>
+        <w:rPr>
+          <w:lang w:val="en-US"/>
+        </w:rPr>
+      </w:pPr>
+      <w:r>
+        <w:rPr>
+          <w:lang w:val="en-US"/>
+        </w:rPr>
+        <w:t xml:space="preserve">    &lt;p&gt;</w:t>
+      </w:r>
+    </w:p>
+    <w:p>
+      <w:pPr>
+        <w:pStyle w:val="a6"/>
+        <w:rPr>
+          <w:lang w:val="en-US"/>
+        </w:rPr>
+      </w:pPr>
+      <w:r>
+        <w:rPr>
+          <w:lang w:val="en-US"/>
+        </w:rPr>
+        <w:t xml:space="preserve">      &lt;a </w:t>
+      </w:r>
+      <w:proofErr w:type="spellStart"/>
+      <w:r>
+        <w:rPr>
+          <w:lang w:val="en-US"/>
+        </w:rPr>
+        <w:t>href</w:t>
+      </w:r>
+      <w:proofErr w:type="spellEnd"/>
+      <w:r>
+        <w:rPr>
+          <w:lang w:val="en-US"/>
+        </w:rPr>
+        <w:t>="#section1"&gt;go to section 1&lt;/a&gt;</w:t>
+      </w:r>
+    </w:p>
+    <w:p>
+      <w:pPr>
+        <w:pStyle w:val="a6"/>
+        <w:rPr>
+          <w:lang w:val="en-US"/>
+        </w:rPr>
+      </w:pPr>
+      <w:r>
+        <w:rPr>
+          <w:lang w:val="en-US"/>
+        </w:rPr>
+        <w:t xml:space="preserve">    &lt;/p&gt;</w:t>
+      </w:r>
+    </w:p>
+    <w:p>
+      <w:pPr>
+        <w:pStyle w:val="a6"/>
+        <w:rPr>
+          <w:lang w:val="en-US"/>
+        </w:rPr>
+      </w:pPr>
+      <w:r>
+        <w:rPr>
+          <w:lang w:val="en-US"/>
+        </w:rPr>
+        <w:t xml:space="preserve">    &lt;p&gt;</w:t>
+      </w:r>
+    </w:p>
+    <w:p>
+      <w:pPr>
+        <w:pStyle w:val="a6"/>
+        <w:rPr>
+          <w:lang w:val="en-US"/>
+        </w:rPr>
+      </w:pPr>
+      <w:r>
+        <w:rPr>
+          <w:lang w:val="en-US"/>
+        </w:rPr>
+        <w:t xml:space="preserve">      &lt;a </w:t>
+      </w:r>
+      <w:proofErr w:type="spellStart"/>
+      <w:r>
+        <w:rPr>
+          <w:lang w:val="en-US"/>
+        </w:rPr>
+        <w:t>href</w:t>
+      </w:r>
+      <w:proofErr w:type="spellEnd"/>
+      <w:r>
+        <w:rPr>
+          <w:lang w:val="en-US"/>
+        </w:rPr>
+        <w:t>="#section2"&gt;go to section 2&lt;/a&gt;</w:t>
+      </w:r>
+    </w:p>
+    <w:p>
+      <w:pPr>
+        <w:pStyle w:val="a6"/>
+        <w:rPr>
+          <w:lang w:val="en-US"/>
+        </w:rPr>
+      </w:pPr>
+      <w:r>
+        <w:rPr>
+          <w:lang w:val="en-US"/>
+        </w:rPr>
+        <w:t xml:space="preserve">    &lt;/p&gt;</w:t>
+      </w:r>
+    </w:p>
+    <w:p>
+      <w:pPr>
+        <w:pStyle w:val="a6"/>
+        <w:rPr>
+          <w:lang w:val="en-US"/>
+        </w:rPr>
+      </w:pPr>
+      <w:r>
+        <w:rPr>
+          <w:lang w:val="en-US"/>
+        </w:rPr>
+        <w:t xml:space="preserve">    &lt;</w:t>
+      </w:r>
+      <w:proofErr w:type="spellStart"/>
+      <w:r>
+        <w:rPr>
+          <w:lang w:val="en-US"/>
+        </w:rPr>
+        <w:t>hr</w:t>
+      </w:r>
+      <w:proofErr w:type="spellEnd"/>
+      <w:r>
+        <w:rPr>
+          <w:lang w:val="en-US"/>
+        </w:rPr>
+        <w:t xml:space="preserve"> /&gt;</w:t>
+      </w:r>
+    </w:p>
+    <w:p>
+      <w:pPr>
+        <w:pStyle w:val="a6"/>
+        <w:rPr>
+          <w:lang w:val="en-US"/>
+        </w:rPr>
+      </w:pPr>
+      <w:r>
+        <w:rPr>
+          <w:lang w:val="en-US"/>
+        </w:rPr>
+        <w:t xml:space="preserve">    &lt;h3 id="section1"&gt;</w:t>
+      </w:r>
+      <w:proofErr w:type="spellStart"/>
+      <w:r>
+        <w:rPr>
+          <w:lang w:val="en-US"/>
+        </w:rPr>
+        <w:t>secriont</w:t>
+      </w:r>
+      <w:proofErr w:type="spellEnd"/>
+      <w:r>
+        <w:rPr>
+          <w:lang w:val="en-US"/>
+        </w:rPr>
+        <w:t xml:space="preserve"> 1 content&lt;/h3&gt;</w:t>
+      </w:r>
+    </w:p>
+    <w:p>
+      <w:pPr>
+        <w:pStyle w:val="a6"/>
+      </w:pPr>
+      <w:r>
+        <w:rPr>
+          <w:lang w:val="en-US"/>
+        </w:rPr>
+        <w:t xml:space="preserve">    </w:t>
+      </w:r>
+      <w:proofErr w:type="spellStart"/>
+      <w:r>
+        <w:t>Древнегре</w:t>
+      </w:r>
+      <w:r>
+        <w:t>́</w:t>
+      </w:r>
+      <w:r>
+        <w:t>ческий</w:t>
+      </w:r>
+      <w:proofErr w:type="spellEnd"/>
+      <w:r>
+        <w:t xml:space="preserve"> </w:t>
+      </w:r>
+      <w:proofErr w:type="spellStart"/>
+      <w:r>
+        <w:t>язы</w:t>
+      </w:r>
+      <w:r>
+        <w:t>́</w:t>
+      </w:r>
+      <w:r>
+        <w:t>к</w:t>
+      </w:r>
+      <w:proofErr w:type="spellEnd"/>
+      <w:r>
+        <w:t xml:space="preserve"> (</w:t>
+      </w:r>
+      <w:proofErr w:type="spellStart"/>
+      <w:r>
+        <w:t>самоназв</w:t>
+      </w:r>
+      <w:proofErr w:type="spellEnd"/>
+      <w:r>
+        <w:t xml:space="preserve">. </w:t>
+      </w:r>
+      <w:r>
+        <w:t>ἡ</w:t>
+      </w:r>
+      <w:r>
+        <w:t xml:space="preserve"> </w:t>
+      </w:r>
+      <w:proofErr w:type="spellStart"/>
+      <w:r>
+        <w:t>Ἑλληνικὴ</w:t>
+      </w:r>
+      <w:proofErr w:type="spellEnd"/>
+      <w:r>
+        <w:t xml:space="preserve"> </w:t>
+      </w:r>
+      <w:proofErr w:type="spellStart"/>
+      <w:r>
+        <w:t>γλῶσσ</w:t>
+      </w:r>
+      <w:proofErr w:type="spellEnd"/>
+      <w:r>
+        <w:t>α</w:t>
+      </w:r>
+      <w:r>
+        <w:t xml:space="preserve"> [</w:t>
+      </w:r>
+      <w:proofErr w:type="spellStart"/>
+      <w:r>
+        <w:t>γλῶττ</w:t>
+      </w:r>
+      <w:proofErr w:type="spellEnd"/>
+      <w:r>
+        <w:t>α</w:t>
+      </w:r>
+      <w:r>
+        <w:t xml:space="preserve">], </w:t>
+      </w:r>
+      <w:r>
+        <w:rPr>
+          <w:lang w:val="en-US"/>
+        </w:rPr>
+        <w:t>h</w:t>
+      </w:r>
+      <w:r>
+        <w:t xml:space="preserve">ē </w:t>
+      </w:r>
+      <w:r>
+        <w:rPr>
+          <w:lang w:val="en-US"/>
+        </w:rPr>
+        <w:t>Hell</w:t>
+      </w:r>
+      <w:r>
+        <w:t>ē</w:t>
+      </w:r>
+      <w:proofErr w:type="spellStart"/>
+      <w:r>
+        <w:rPr>
+          <w:lang w:val="en-US"/>
+        </w:rPr>
+        <w:t>nikḗ</w:t>
+      </w:r>
+      <w:proofErr w:type="spellEnd"/>
+      <w:r>
+        <w:t xml:space="preserve"> </w:t>
+      </w:r>
+      <w:r>
+        <w:t xml:space="preserve">    </w:t>
+      </w:r>
+      <w:proofErr w:type="spellStart"/>
+      <w:r>
+        <w:t>glôssa</w:t>
+      </w:r>
+      <w:proofErr w:type="spellEnd"/>
+      <w:r>
+        <w:t xml:space="preserve"> [</w:t>
+      </w:r>
+      <w:proofErr w:type="spellStart"/>
+      <w:r>
+        <w:t>glôtta</w:t>
+      </w:r>
+      <w:proofErr w:type="spellEnd"/>
+      <w:r>
+        <w:t xml:space="preserve">]) — язык индоевропейской семьи, предок греческого </w:t>
+      </w:r>
+      <w:proofErr w:type="gramStart"/>
+      <w:r>
+        <w:t>языка,</w:t>
+      </w:r>
+      <w:r>
+        <w:t xml:space="preserve"> </w:t>
+      </w:r>
+      <w:r>
+        <w:t xml:space="preserve">  </w:t>
+      </w:r>
+      <w:proofErr w:type="gramEnd"/>
+      <w:r>
+        <w:t xml:space="preserve">  распространённый на территории греческой ойкумены в эпоху с начала II</w:t>
+      </w:r>
+      <w:r>
+        <w:t xml:space="preserve"> </w:t>
+      </w:r>
+      <w:r>
+        <w:t xml:space="preserve">    тысячелетия до н. э. до IV века нашей эры. В наши дни используется в церквях</w:t>
+      </w:r>
+      <w:r>
+        <w:t xml:space="preserve"> </w:t>
+      </w:r>
+      <w:r>
+        <w:t xml:space="preserve">    и монастырях Константинопольской и </w:t>
+      </w:r>
+      <w:proofErr w:type="spellStart"/>
+      <w:r>
+        <w:t>Элладской</w:t>
+      </w:r>
+      <w:proofErr w:type="spellEnd"/>
+      <w:r>
+        <w:t xml:space="preserve"> Православных Церквей. Выделяют</w:t>
+      </w:r>
+      <w:r>
+        <w:t xml:space="preserve"> </w:t>
+      </w:r>
+      <w:r>
+        <w:t xml:space="preserve">    различные периоды развития языка: </w:t>
+      </w:r>
+      <w:proofErr w:type="spellStart"/>
+      <w:r>
+        <w:t>протогреческий</w:t>
+      </w:r>
+      <w:proofErr w:type="spellEnd"/>
+      <w:r>
+        <w:t xml:space="preserve"> (XX—XVII века до н. э.),</w:t>
+      </w:r>
+      <w:r>
+        <w:t xml:space="preserve"> </w:t>
+      </w:r>
+      <w:r>
+        <w:t xml:space="preserve">    микенский (XVI—XII века до н. э.), </w:t>
+      </w:r>
+      <w:proofErr w:type="spellStart"/>
+      <w:r>
+        <w:t>постмикенский</w:t>
+      </w:r>
+      <w:proofErr w:type="spellEnd"/>
+      <w:r>
+        <w:t xml:space="preserve"> (XI—IX века до н. э.),</w:t>
+      </w:r>
+      <w:r>
+        <w:t xml:space="preserve"> </w:t>
+      </w:r>
+      <w:r>
+        <w:t xml:space="preserve">    архаический (VIII—VI века до н. э.), классический (V—IV века до н. э.),</w:t>
+      </w:r>
+      <w:r>
+        <w:t xml:space="preserve"> </w:t>
+      </w:r>
+      <w:r>
+        <w:t xml:space="preserve">    эллинистический (III век до н. э. — IV век н. э.). На каждом этапе развития</w:t>
+      </w:r>
+      <w:r>
+        <w:t xml:space="preserve"> </w:t>
+      </w:r>
+      <w:r>
+        <w:t xml:space="preserve">    языка существовали значительно различающиеся диалекты. Древнегреческий язык</w:t>
+      </w:r>
+      <w:r>
+        <w:t xml:space="preserve"> </w:t>
+      </w:r>
+      <w:r>
+        <w:t xml:space="preserve">    — </w:t>
+      </w:r>
+      <w:r>
+        <w:lastRenderedPageBreak/>
+        <w:t>язык поэм «Илиада» и «Одиссея» Гомера, философии и литературы времени</w:t>
+      </w:r>
+      <w:r>
+        <w:t xml:space="preserve"> </w:t>
+      </w:r>
+      <w:r>
+        <w:t xml:space="preserve">    золотого века Афин, Септуагинты (перевода Ветхого Завета) и Нового Завета.</w:t>
+      </w:r>
+      <w:r>
+        <w:t xml:space="preserve"> </w:t>
+      </w:r>
+      <w:r>
+        <w:t xml:space="preserve">    На нём говорили в полисах классической эпохи, империи Александра</w:t>
+      </w:r>
+      <w:r>
+        <w:t xml:space="preserve"> </w:t>
+      </w:r>
+      <w:r>
+        <w:t xml:space="preserve">    Македонского и царствах диадохов, древнегреческий язык был вторым</w:t>
+      </w:r>
+      <w:r>
+        <w:t xml:space="preserve"> </w:t>
+      </w:r>
+      <w:r>
+        <w:t xml:space="preserve">    официальным языком Римской империи и основным на ранних этапах существования</w:t>
+      </w:r>
+      <w:r>
+        <w:t xml:space="preserve"> </w:t>
+      </w:r>
+      <w:r>
+        <w:t xml:space="preserve">    Восточной Римской империи (постепенно перерождаясь в средневековый</w:t>
+      </w:r>
+      <w:r>
+        <w:t xml:space="preserve"> </w:t>
+      </w:r>
+      <w:r>
+        <w:t xml:space="preserve"> </w:t>
+      </w:r>
+      <w:proofErr w:type="gramStart"/>
+      <w:r>
+        <w:t xml:space="preserve">   (</w:t>
+      </w:r>
+      <w:proofErr w:type="gramEnd"/>
+      <w:r>
+        <w:t>византийский) греческий). В Средние века стал образцом литературного языка</w:t>
+      </w:r>
+      <w:r>
+        <w:t xml:space="preserve"> </w:t>
+      </w:r>
+      <w:r>
+        <w:t xml:space="preserve">    Византии, получил статус классического в Западной Европе в эпоху Возрождения</w:t>
+      </w:r>
+      <w:r>
+        <w:t xml:space="preserve"> </w:t>
+      </w:r>
+      <w:r>
+        <w:t xml:space="preserve">    и повлиял на развитие новогреческого языка — кафаревусы, в отличие от</w:t>
+      </w:r>
+      <w:r>
+        <w:t xml:space="preserve"> </w:t>
+      </w:r>
+      <w:r>
+        <w:t xml:space="preserve">    ориентированной не на письменную традицию, а на разговорный язык димотики.</w:t>
+      </w:r>
+      <w:r>
+        <w:t xml:space="preserve"> </w:t>
+      </w:r>
+      <w:r>
+        <w:t xml:space="preserve">    </w:t>
+      </w:r>
+    </w:p>
+    <w:p>
+      <w:pPr>
+        <w:pStyle w:val="a6"/>
+      </w:pPr>
+      <w:r>
+        <w:t>&lt;</w:t>
+      </w:r>
+      <w:proofErr w:type="spellStart"/>
+      <w:r>
+        <w:rPr>
+          <w:lang w:val="en-US"/>
+        </w:rPr>
+        <w:t>hr</w:t>
+      </w:r>
+      <w:proofErr w:type="spellEnd"/>
+      <w:r>
+        <w:t xml:space="preserve"> </w:t>
+      </w:r>
+      <w:proofErr w:type="gramStart"/>
+      <w:r>
+        <w:t>/&gt;</w:t>
+      </w:r>
+      <w:r>
+        <w:t xml:space="preserve"> </w:t>
+      </w:r>
+      <w:r>
+        <w:t xml:space="preserve">  </w:t>
+      </w:r>
+      <w:proofErr w:type="gramEnd"/>
+      <w:r>
+        <w:t xml:space="preserve">  &lt;</w:t>
+      </w:r>
+      <w:r>
+        <w:rPr>
+          <w:lang w:val="en-US"/>
+        </w:rPr>
+        <w:t>h</w:t>
+      </w:r>
+      <w:r>
+        <w:t xml:space="preserve">3 </w:t>
+      </w:r>
+      <w:r>
+        <w:rPr>
+          <w:lang w:val="en-US"/>
+        </w:rPr>
+        <w:t>id</w:t>
+      </w:r>
+      <w:r>
+        <w:t>="</w:t>
+      </w:r>
+      <w:r>
+        <w:rPr>
+          <w:lang w:val="en-US"/>
+        </w:rPr>
+        <w:t>section</w:t>
+      </w:r>
+      <w:r>
+        <w:t>2"&gt;</w:t>
+      </w:r>
+      <w:proofErr w:type="spellStart"/>
+      <w:r>
+        <w:rPr>
+          <w:lang w:val="en-US"/>
+        </w:rPr>
+        <w:t>secriont</w:t>
+      </w:r>
+      <w:proofErr w:type="spellEnd"/>
+      <w:r>
+        <w:t xml:space="preserve"> 2 </w:t>
+      </w:r>
+      <w:r>
+        <w:rPr>
+          <w:lang w:val="en-US"/>
+        </w:rPr>
+        <w:t>content</w:t>
+      </w:r>
+      <w:r>
+        <w:t>&lt;/</w:t>
+      </w:r>
+      <w:r>
+        <w:rPr>
+          <w:lang w:val="en-US"/>
+        </w:rPr>
+        <w:t>h</w:t>
+      </w:r>
+      <w:r>
+        <w:t>3&gt;</w:t>
+      </w:r>
+      <w:r>
+        <w:t xml:space="preserve"> </w:t>
+      </w:r>
+      <w:r>
+        <w:t xml:space="preserve">   </w:t>
+      </w:r>
+    </w:p>
+    <w:p>
+      <w:pPr>
+        <w:pStyle w:val="a6"/>
+      </w:pPr>
+      <w:r>
+        <w:t xml:space="preserve"> </w:t>
+      </w:r>
+      <w:proofErr w:type="spellStart"/>
+      <w:r>
+        <w:t>Палиндро́м</w:t>
+      </w:r>
+      <w:proofErr w:type="spellEnd"/>
+      <w:r>
+        <w:t xml:space="preserve"> (от др.-греч. π</w:t>
+      </w:r>
+      <w:proofErr w:type="spellStart"/>
+      <w:r>
+        <w:t>άλιν</w:t>
+      </w:r>
+      <w:proofErr w:type="spellEnd"/>
+      <w:r>
+        <w:t xml:space="preserve"> — «назад, снова» и др.-греч. </w:t>
+      </w:r>
+      <w:proofErr w:type="spellStart"/>
+      <w:r>
+        <w:t>δρóμος</w:t>
+      </w:r>
+      <w:proofErr w:type="spellEnd"/>
+      <w:r>
+        <w:t xml:space="preserve"> — «</w:t>
+      </w:r>
+      <w:proofErr w:type="gramStart"/>
+      <w:r>
+        <w:t>бег,</w:t>
+      </w:r>
+      <w:r>
+        <w:t xml:space="preserve"> </w:t>
+      </w:r>
+      <w:r>
+        <w:t xml:space="preserve">  </w:t>
+      </w:r>
+      <w:proofErr w:type="gramEnd"/>
+      <w:r>
+        <w:t xml:space="preserve">  движение»), </w:t>
+      </w:r>
+      <w:proofErr w:type="spellStart"/>
+      <w:r>
+        <w:t>пе́ревертень</w:t>
+      </w:r>
+      <w:proofErr w:type="spellEnd"/>
+      <w:r>
+        <w:t>[1] — число, буквосочетание, слово или текст,</w:t>
+      </w:r>
+      <w:r>
+        <w:t xml:space="preserve"> </w:t>
+      </w:r>
+      <w:r>
+        <w:t xml:space="preserve">    одинаково читающееся в обоих направлениях. Например, число 101; слова</w:t>
+      </w:r>
+      <w:r>
+        <w:t xml:space="preserve"> </w:t>
+      </w:r>
+      <w:r>
+        <w:t xml:space="preserve"> </w:t>
+      </w:r>
+      <w:proofErr w:type="gramStart"/>
+      <w:r>
+        <w:t xml:space="preserve">   «</w:t>
+      </w:r>
+      <w:proofErr w:type="gramEnd"/>
+      <w:r>
+        <w:t xml:space="preserve">топот» в русском языке и фин. </w:t>
+      </w:r>
+      <w:proofErr w:type="spellStart"/>
+      <w:r>
+        <w:t>saippuakivikauppias</w:t>
+      </w:r>
+      <w:proofErr w:type="spellEnd"/>
+      <w:r>
+        <w:t xml:space="preserve"> (продавец мыльного камня;</w:t>
+      </w:r>
+      <w:r>
+        <w:t xml:space="preserve"> </w:t>
+      </w:r>
+      <w:r>
+        <w:t xml:space="preserve">    торговец стеатитом) — самое длинное слово-палиндром в мире; текст «а роза</w:t>
+      </w:r>
+      <w:r>
+        <w:t xml:space="preserve"> </w:t>
+      </w:r>
+      <w:r>
+        <w:t xml:space="preserve">    упала на лапу </w:t>
+      </w:r>
+      <w:proofErr w:type="spellStart"/>
+      <w:r>
+        <w:t>Азора</w:t>
+      </w:r>
+      <w:proofErr w:type="spellEnd"/>
+      <w:r>
+        <w:t>» и прочие являются палиндромами. Дата 22 февраля 2022</w:t>
+      </w:r>
+      <w:r>
+        <w:t xml:space="preserve"> </w:t>
+      </w:r>
+      <w:r>
+        <w:t xml:space="preserve">    года тоже является палиндромом (22022022 по форме ДД-ММ-ГГГГ). Другое</w:t>
+      </w:r>
+      <w:r>
+        <w:t xml:space="preserve"> </w:t>
+      </w:r>
+      <w:r>
+        <w:t xml:space="preserve">    название — </w:t>
+      </w:r>
+      <w:proofErr w:type="spellStart"/>
+      <w:r>
+        <w:t>палиндро́мон</w:t>
+      </w:r>
+      <w:proofErr w:type="spellEnd"/>
+      <w:r>
+        <w:t xml:space="preserve"> (от др.-греч. π</w:t>
+      </w:r>
+      <w:proofErr w:type="spellStart"/>
+      <w:r>
+        <w:t>ᾰλίν-δρομος</w:t>
+      </w:r>
+      <w:proofErr w:type="spellEnd"/>
+      <w:r>
+        <w:t xml:space="preserve">— движущийся </w:t>
+      </w:r>
+      <w:proofErr w:type="gramStart"/>
+      <w:r>
+        <w:t>обратно,</w:t>
+      </w:r>
+      <w:r>
+        <w:t xml:space="preserve"> </w:t>
+      </w:r>
+      <w:r>
+        <w:t xml:space="preserve">  </w:t>
+      </w:r>
+      <w:proofErr w:type="gramEnd"/>
+      <w:r>
+        <w:t xml:space="preserve">  возвращающийся[2][3]). Иногда палиндромом называют любой симметричный набор</w:t>
+      </w:r>
+      <w:r>
+        <w:t xml:space="preserve"> </w:t>
+      </w:r>
+      <w:r>
+        <w:t xml:space="preserve">    </w:t>
+      </w:r>
+      <w:proofErr w:type="gramStart"/>
+      <w:r>
+        <w:t>символов[</w:t>
+      </w:r>
+      <w:proofErr w:type="gramEnd"/>
+      <w:r>
+        <w:t>4][5]. Теоретики и практики палиндрома выделили многочисленные</w:t>
+      </w:r>
+      <w:r>
+        <w:t xml:space="preserve"> </w:t>
+      </w:r>
+      <w:r>
+        <w:t xml:space="preserve">    пограничные с палиндромом формы: оборотень — текст, читающийся слева направо</w:t>
+      </w:r>
+      <w:r>
+        <w:t xml:space="preserve"> </w:t>
+      </w:r>
+      <w:r>
+        <w:t xml:space="preserve">    иначе, чем справа налево. Например, «МИР УДОБЕН» (обратно читается: «НЕБО</w:t>
+      </w:r>
+      <w:r>
+        <w:t xml:space="preserve"> </w:t>
+      </w:r>
+      <w:r>
+        <w:t xml:space="preserve">    ДУРИМ») (Сергей Федин). слоговый палиндром — текст, который точно так же (с</w:t>
+      </w:r>
+      <w:r>
+        <w:t xml:space="preserve"> </w:t>
+      </w:r>
+      <w:r>
+        <w:t xml:space="preserve">    точностью до пробелов) читается с конца по слогам. Например, «ЛИХАЧИ НА ВСЕХ</w:t>
+      </w:r>
+      <w:r>
+        <w:t xml:space="preserve"> </w:t>
+      </w:r>
+      <w:r>
+        <w:t xml:space="preserve">    НАЧИХАЛИ» (Валерий </w:t>
+      </w:r>
+    </w:p>
+    <w:p>
+      <w:pPr>
+        <w:pStyle w:val="a6"/>
+      </w:pPr>
+      <w:r>
+        <w:t xml:space="preserve"> </w:t>
+      </w:r>
+      <w:r>
+        <w:t>&lt;/</w:t>
+      </w:r>
+      <w:proofErr w:type="spellStart"/>
+      <w:r>
+        <w:t>body</w:t>
+      </w:r>
+      <w:proofErr w:type="spellEnd"/>
+      <w:r>
+        <w:t>&gt;</w:t>
+      </w:r>
+    </w:p>
+    <w:p>
+      <w:pPr>
+        <w:pStyle w:val="a6"/>
+      </w:pPr>
+      <w:r>
+        <w:t>&lt;/</w:t>
+      </w:r>
+      <w:proofErr w:type="spellStart"/>
+      <w:r>
+        <w:t>html</w:t>
+      </w:r>
+      <w:proofErr w:type="spellEnd"/>
+      <w:r>
+        <w:t>&gt;</w:t>
+      </w:r>
     </w:p>
     <w:sectPr>
-      <w:footerReference w:type="default" r:id="rId13"/>
+      <w:footerReference w:type="default" r:id="rId15"/>
       <w:pgSz w:w="11906" w:h="16838"/>
       <w:pgMar w:top="1134" w:right="851" w:bottom="1134" w:left="1134" w:header="709" w:footer="709" w:gutter="0"/>
       <w:pgBorders w:display="firstPage" w:offsetFrom="page">

</xml_diff>